<commit_message>
some small wording edits
</commit_message>
<xml_diff>
--- a/law-school-applications/personal-statement.docx
+++ b/law-school-applications/personal-statement.docx
@@ -310,7 +310,21 @@
           <w:rFonts w:ascii="Times New Roman" w:hAnsi="Times New Roman"/>
           <w:color w:val="000000"/>
         </w:rPr>
-        <w:t>Integrating problem-based learning into my mechanism for understanding ‘unlocked’ what I deemed myself capable of. Consider the difference in internal representations of concepts taught through each approach. Standard learning creates mental schema based on “what” something is. Problem-based learning focuses on the “why” something is, forcing students to bridge the gap of “why” to “what” themselves. For simplistic concepts, often the “what” is enough to provide the “why” implicitly; however, for those more abstract it may fall short.</w:t>
+        <w:t xml:space="preserve">Integrating problem-based learning into my mechanism for understanding ‘unlocked’ what I deemed myself capable of. Consider the difference in internal representations of concepts taught through each approach. Standard learning creates mental schema based on “what” something is. Problem-based learning focuses on the “why” something is, forcing students to bridge the gap of “why” to “what” themselves. For simplistic concepts, often the “what” is enough to provide the “why” implicitly; however, for those </w:t>
+      </w:r>
+      <w:r>
+        <w:rPr>
+          <w:rFonts w:ascii="Times New Roman" w:hAnsi="Times New Roman"/>
+          <w:color w:val="000000"/>
+        </w:rPr>
+        <w:t>with more difficulty</w:t>
+      </w:r>
+      <w:r>
+        <w:rPr>
+          <w:rFonts w:ascii="Times New Roman" w:hAnsi="Times New Roman"/>
+          <w:color w:val="000000"/>
+        </w:rPr>
+        <w:t xml:space="preserve"> it may fall short.</w:t>
       </w:r>
       <w:r>
         <w:rPr>
@@ -410,7 +424,21 @@
           <w:rFonts w:ascii="Times New Roman" w:hAnsi="Times New Roman"/>
           <w:color w:val="000000"/>
         </w:rPr>
-        <w:t>. The resulting benefit is the minimization of having to break down topics with high complexity. Rather than reducing two seemingly unrelated concepts to their parts uniquely, fundamental abstraction implies re-usability of parallel concepts. These abstractions are invoked with increasing ease as they are recognized in other concepts, especially those actively being understood. Each application of an abstraction outside of its initial scope creates a new thread of intuition, essentially binding a new trigger to the underlying idea.</w:t>
+        <w:t xml:space="preserve">. The resulting benefit is the minimization of having to break down topics with high complexity. Rather than reducing two seemingly unrelated concepts to their parts uniquely, fundamental abstraction implies re-usability of parallel </w:t>
+      </w:r>
+      <w:r>
+        <w:rPr>
+          <w:rFonts w:ascii="Times New Roman" w:hAnsi="Times New Roman"/>
+          <w:color w:val="000000"/>
+        </w:rPr>
+        <w:t xml:space="preserve">core </w:t>
+      </w:r>
+      <w:r>
+        <w:rPr>
+          <w:rFonts w:ascii="Times New Roman" w:hAnsi="Times New Roman"/>
+          <w:color w:val="000000"/>
+        </w:rPr>
+        <w:t>concepts. These abstractions are invoked with increasing ease as they are recognized in other concepts, especially those actively being understood. Each application of an abstraction outside of its initial scope creates a new thread of intuition, essentially binding a new trigger to the underlying idea.</w:t>
       </w:r>
     </w:p>
     <w:p>
@@ -610,7 +638,21 @@
           <w:rFonts w:ascii="Times New Roman" w:hAnsi="Times New Roman"/>
           <w:color w:val="000000"/>
         </w:rPr>
-        <w:t xml:space="preserve">My late father, especially, had always stressed the importance of seeing through my commitments, regardless of circumstance. If I wasn’t bleeding, unconscious, or dead then I was expected to live up to my word across all domains of life. On the day I was leaving for IMSA, I experienced the same sensations as if it were game-day. While I didn’t attempt excuses as I had in the past I found myself experiencing immense internal conflict. This voice in my head was screaming at me to stop what I was doing, or something very bad would happen. Flashes of rationality argued back asserting that their claims are unfounded. They went back and forth for what seemed like forever, until eventually I snapped out of it to see my Dad looking at me quizzically. </w:t>
+        <w:t xml:space="preserve">My late father, especially, had always stressed the importance of seeing through my commitments, regardless of circumstance. If I wasn’t bleeding, unconscious, or dead then I was expected to live up to my word across all domains of life. On the day I was leaving for IMSA, I experienced the same sensations as if it were game-day. While I didn’t attempt excuses as I had in the past I found myself experiencing immense internal conflict. This voice in my head was screaming at me to stop what I was doing, or something very bad would happen. Flashes of rationality argued back asserting that their claims </w:t>
+      </w:r>
+      <w:r>
+        <w:rPr>
+          <w:rFonts w:ascii="Times New Roman" w:hAnsi="Times New Roman"/>
+          <w:color w:val="000000"/>
+        </w:rPr>
+        <w:t>we</w:t>
+      </w:r>
+      <w:r>
+        <w:rPr>
+          <w:rFonts w:ascii="Times New Roman" w:hAnsi="Times New Roman"/>
+          <w:color w:val="000000"/>
+        </w:rPr>
+        <w:t xml:space="preserve">re unfounded. They went back and forth for what seemed like forever, until eventually I snapped out of it to see my Dad looking at me quizzically. </w:t>
       </w:r>
     </w:p>
     <w:p>

</xml_diff>